<commit_message>
#3186 setting up the Open Data Share workflow to download the docx file to upload to the GCdocs storage
</commit_message>
<xml_diff>
--- a/WebPortal/Controllers/OpenDataApprovalForm.docx
+++ b/WebPortal/Controllers/OpenDataApprovalForm.docx
@@ -76,7 +76,7 @@
       <w:r>
         <w:t xml:space="preserve"> Once signed by the Level 1: Business Owner, please send the checklist to </w:t>
       </w:r>
-      <w:hyperlink r:id="rId7" w:history="1">
+      <w:hyperlink r:id="rId8" w:history="1">
         <w:r>
           <w:rPr>
             <w:rStyle w:val="Hyperlink"/>
@@ -201,11 +201,9 @@
             <w:shd w:val="clear" w:color="auto" w:fill="DBE5F1" w:themeFill="accent1" w:themeFillTint="33"/>
           </w:tcPr>
           <w:p>
-            <w:proofErr w:type="spellStart"/>
             <w:r>
               <w:t>TEMPLATE_Department</w:t>
             </w:r>
-            <w:proofErr w:type="spellEnd"/>
           </w:p>
         </w:tc>
         <w:tc>
@@ -218,11 +216,9 @@
             <w:shd w:val="clear" w:color="auto" w:fill="DBE5F1" w:themeFill="accent1" w:themeFillTint="33"/>
           </w:tcPr>
           <w:p>
-            <w:proofErr w:type="spellStart"/>
             <w:r>
               <w:t>TEMPLATE_Sector</w:t>
             </w:r>
-            <w:proofErr w:type="spellEnd"/>
           </w:p>
         </w:tc>
       </w:tr>
@@ -291,11 +287,9 @@
             <w:shd w:val="clear" w:color="auto" w:fill="DBE5F1" w:themeFill="accent1" w:themeFillTint="33"/>
           </w:tcPr>
           <w:p>
-            <w:proofErr w:type="spellStart"/>
             <w:r>
               <w:t>TEMPLATE_Branch</w:t>
             </w:r>
-            <w:proofErr w:type="spellEnd"/>
           </w:p>
         </w:tc>
         <w:tc>
@@ -309,11 +303,9 @@
             <w:shd w:val="clear" w:color="auto" w:fill="DBE5F1" w:themeFill="accent1" w:themeFillTint="33"/>
           </w:tcPr>
           <w:p>
-            <w:proofErr w:type="spellStart"/>
             <w:r>
               <w:t>TEMPLATE_Division</w:t>
             </w:r>
-            <w:proofErr w:type="spellEnd"/>
           </w:p>
         </w:tc>
         <w:tc>
@@ -327,11 +319,9 @@
             <w:shd w:val="clear" w:color="auto" w:fill="DBE5F1" w:themeFill="accent1" w:themeFillTint="33"/>
           </w:tcPr>
           <w:p>
-            <w:proofErr w:type="spellStart"/>
             <w:r>
               <w:t>TEMPLATE_Section</w:t>
             </w:r>
-            <w:proofErr w:type="spellEnd"/>
           </w:p>
         </w:tc>
       </w:tr>
@@ -365,11 +355,9 @@
             <w:shd w:val="clear" w:color="auto" w:fill="DBE5F1" w:themeFill="accent1" w:themeFillTint="33"/>
           </w:tcPr>
           <w:p>
-            <w:proofErr w:type="spellStart"/>
             <w:r>
               <w:t>TEMPLATE_Name</w:t>
             </w:r>
-            <w:proofErr w:type="spellEnd"/>
           </w:p>
         </w:tc>
       </w:tr>
@@ -414,11 +402,9 @@
             <w:shd w:val="clear" w:color="auto" w:fill="DBE5F1" w:themeFill="accent1" w:themeFillTint="33"/>
           </w:tcPr>
           <w:p>
-            <w:proofErr w:type="spellStart"/>
             <w:r>
               <w:t>TEMPLATE_Phone</w:t>
             </w:r>
-            <w:proofErr w:type="spellEnd"/>
           </w:p>
         </w:tc>
         <w:tc>
@@ -431,11 +417,9 @@
             <w:shd w:val="clear" w:color="auto" w:fill="DBE5F1" w:themeFill="accent1" w:themeFillTint="33"/>
           </w:tcPr>
           <w:p>
-            <w:proofErr w:type="spellStart"/>
             <w:r>
               <w:t>TEMPLATE_Email</w:t>
             </w:r>
-            <w:proofErr w:type="spellEnd"/>
           </w:p>
         </w:tc>
       </w:tr>
@@ -543,11 +527,9 @@
             <w:shd w:val="clear" w:color="auto" w:fill="DBE5F1" w:themeFill="accent1" w:themeFillTint="33"/>
           </w:tcPr>
           <w:p>
-            <w:proofErr w:type="spellStart"/>
             <w:r>
               <w:t>TEMPLATE_Title</w:t>
             </w:r>
-            <w:proofErr w:type="spellEnd"/>
           </w:p>
         </w:tc>
         <w:tc>
@@ -564,11 +546,9 @@
             <w:pPr>
               <w:jc w:val="center"/>
             </w:pPr>
-            <w:proofErr w:type="spellStart"/>
             <w:r>
               <w:t>TEMPLATE_Data</w:t>
             </w:r>
-            <w:proofErr w:type="spellEnd"/>
           </w:p>
         </w:tc>
         <w:tc>
@@ -588,8 +568,6 @@
             <w:r>
               <w:t>TEMPLATE_Info</w:t>
             </w:r>
-            <w:bookmarkStart w:id="0" w:name="_GoBack"/>
-            <w:bookmarkEnd w:id="0"/>
           </w:p>
         </w:tc>
       </w:tr>
@@ -602,9 +580,9 @@
         <w:tblLook w:val="04A0" w:firstRow="1" w:lastRow="0" w:firstColumn="1" w:lastColumn="0" w:noHBand="0" w:noVBand="1"/>
       </w:tblPr>
       <w:tblGrid>
-        <w:gridCol w:w="7501"/>
-        <w:gridCol w:w="925"/>
-        <w:gridCol w:w="924"/>
+        <w:gridCol w:w="4508"/>
+        <w:gridCol w:w="2421"/>
+        <w:gridCol w:w="2421"/>
       </w:tblGrid>
       <w:tr>
         <w:tc>
@@ -843,28 +821,12 @@
                 <w:rFonts w:cs="Arial"/>
               </w:rPr>
             </w:pPr>
-            <w:sdt>
-              <w:sdtPr>
-                <w:rPr>
-                  <w:rFonts w:cs="Arial"/>
-                </w:rPr>
-                <w:id w:val="-909391778"/>
-                <w14:checkbox>
-                  <w14:checked w14:val="1"/>
-                  <w14:checkedState w14:val="2612" w14:font="MS Gothic"/>
-                  <w14:uncheckedState w14:val="2610" w14:font="MS Gothic"/>
-                </w14:checkbox>
-              </w:sdtPr>
-              <w:sdtEndPr/>
-              <w:sdtContent>
-                <w:r>
-                  <w:rPr>
-                    <w:rFonts w:ascii="MS Gothic" w:eastAsia="MS Gothic" w:hAnsi="MS Gothic" w:cs="Arial" w:hint="eastAsia"/>
-                  </w:rPr>
-                  <w:t>☒</w:t>
-                </w:r>
-              </w:sdtContent>
-            </w:sdt>
+            <w:r>
+              <w:rPr>
+                <w:rFonts w:cs="Arial"/>
+              </w:rPr>
+              <w:t>TEMPLATE_Legal1</w:t>
+            </w:r>
           </w:p>
         </w:tc>
         <w:tc>
@@ -879,28 +841,12 @@
                 <w:rFonts w:cs="Arial"/>
               </w:rPr>
             </w:pPr>
-            <w:sdt>
-              <w:sdtPr>
-                <w:rPr>
-                  <w:rFonts w:cs="Arial"/>
-                </w:rPr>
-                <w:id w:val="717176360"/>
-                <w14:checkbox>
-                  <w14:checked w14:val="0"/>
-                  <w14:checkedState w14:val="2612" w14:font="MS Gothic"/>
-                  <w14:uncheckedState w14:val="2610" w14:font="MS Gothic"/>
-                </w14:checkbox>
-              </w:sdtPr>
-              <w:sdtEndPr/>
-              <w:sdtContent>
-                <w:r>
-                  <w:rPr>
-                    <w:rFonts w:ascii="MS Gothic" w:eastAsia="MS Gothic" w:hAnsi="MS Gothic" w:cs="Arial" w:hint="eastAsia"/>
-                  </w:rPr>
-                  <w:t>☐</w:t>
-                </w:r>
-              </w:sdtContent>
-            </w:sdt>
+            <w:r>
+              <w:rPr>
+                <w:rFonts w:cs="Arial"/>
+              </w:rPr>
+              <w:t>TEMPLATE_Legal2</w:t>
+            </w:r>
           </w:p>
         </w:tc>
       </w:tr>
@@ -1014,28 +960,12 @@
                 <w:rFonts w:cs="Arial"/>
               </w:rPr>
             </w:pPr>
-            <w:sdt>
-              <w:sdtPr>
-                <w:rPr>
-                  <w:rFonts w:cs="Arial"/>
-                </w:rPr>
-                <w:id w:val="1642156785"/>
-                <w14:checkbox>
-                  <w14:checked w14:val="0"/>
-                  <w14:checkedState w14:val="2612" w14:font="MS Gothic"/>
-                  <w14:uncheckedState w14:val="2610" w14:font="MS Gothic"/>
-                </w14:checkbox>
-              </w:sdtPr>
-              <w:sdtEndPr/>
-              <w:sdtContent>
-                <w:r>
-                  <w:rPr>
-                    <w:rFonts w:ascii="MS Gothic" w:eastAsia="MS Gothic" w:hAnsi="MS Gothic" w:cs="Arial" w:hint="eastAsia"/>
-                  </w:rPr>
-                  <w:t>☐</w:t>
-                </w:r>
-              </w:sdtContent>
-            </w:sdt>
+            <w:r>
+              <w:rPr>
+                <w:rFonts w:cs="Arial"/>
+              </w:rPr>
+              <w:t>TEMPLATE_Auth1</w:t>
+            </w:r>
           </w:p>
         </w:tc>
         <w:tc>
@@ -1050,28 +980,12 @@
                 <w:rFonts w:cs="Arial"/>
               </w:rPr>
             </w:pPr>
-            <w:sdt>
-              <w:sdtPr>
-                <w:rPr>
-                  <w:rFonts w:cs="Arial"/>
-                </w:rPr>
-                <w:id w:val="922526190"/>
-                <w14:checkbox>
-                  <w14:checked w14:val="1"/>
-                  <w14:checkedState w14:val="2612" w14:font="MS Gothic"/>
-                  <w14:uncheckedState w14:val="2610" w14:font="MS Gothic"/>
-                </w14:checkbox>
-              </w:sdtPr>
-              <w:sdtEndPr/>
-              <w:sdtContent>
-                <w:r>
-                  <w:rPr>
-                    <w:rFonts w:ascii="MS Gothic" w:eastAsia="MS Gothic" w:hAnsi="MS Gothic" w:cs="Arial" w:hint="eastAsia"/>
-                  </w:rPr>
-                  <w:t>☒</w:t>
-                </w:r>
-              </w:sdtContent>
-            </w:sdt>
+            <w:r>
+              <w:rPr>
+                <w:rFonts w:cs="Arial"/>
+              </w:rPr>
+              <w:t>TEMPLATE_Auth2</w:t>
+            </w:r>
           </w:p>
         </w:tc>
       </w:tr>
@@ -1202,25 +1116,7 @@
                 <w:rFonts w:cs="Helvetica"/>
                 <w:lang w:val="en"/>
               </w:rPr>
-              <w:t xml:space="preserve">, R.S.C. 1985, </w:t>
-            </w:r>
-            <w:proofErr w:type="gramStart"/>
-            <w:r>
-              <w:rPr>
-                <w:rStyle w:val="margin-left-xlarge"/>
-                <w:rFonts w:cs="Helvetica"/>
-                <w:lang w:val="en"/>
-              </w:rPr>
-              <w:t>c</w:t>
-            </w:r>
-            <w:proofErr w:type="gramEnd"/>
-            <w:r>
-              <w:rPr>
-                <w:rStyle w:val="margin-left-xlarge"/>
-                <w:rFonts w:cs="Helvetica"/>
-                <w:lang w:val="en"/>
-              </w:rPr>
-              <w:t xml:space="preserve">. P-21 </w:t>
+              <w:t xml:space="preserve">, R.S.C. 1985, c. P-21 </w:t>
             </w:r>
             <w:r>
               <w:rPr>
@@ -1250,28 +1146,12 @@
                 <w:rFonts w:cs="Arial"/>
               </w:rPr>
             </w:pPr>
-            <w:sdt>
-              <w:sdtPr>
-                <w:rPr>
-                  <w:rFonts w:cs="Arial"/>
-                </w:rPr>
-                <w:id w:val="1970700976"/>
-                <w14:checkbox>
-                  <w14:checked w14:val="0"/>
-                  <w14:checkedState w14:val="2612" w14:font="MS Gothic"/>
-                  <w14:uncheckedState w14:val="2610" w14:font="MS Gothic"/>
-                </w14:checkbox>
-              </w:sdtPr>
-              <w:sdtEndPr/>
-              <w:sdtContent>
-                <w:r>
-                  <w:rPr>
-                    <w:rFonts w:ascii="MS Gothic" w:eastAsia="MS Gothic" w:hAnsi="MS Gothic" w:cs="Arial" w:hint="eastAsia"/>
-                  </w:rPr>
-                  <w:t>☐</w:t>
-                </w:r>
-              </w:sdtContent>
-            </w:sdt>
+            <w:r>
+              <w:rPr>
+                <w:rFonts w:cs="Arial"/>
+              </w:rPr>
+              <w:t>TEMPLATE_Privacy1</w:t>
+            </w:r>
           </w:p>
         </w:tc>
         <w:tc>
@@ -1286,28 +1166,12 @@
                 <w:rFonts w:cs="Arial"/>
               </w:rPr>
             </w:pPr>
-            <w:sdt>
-              <w:sdtPr>
-                <w:rPr>
-                  <w:rFonts w:cs="Arial"/>
-                </w:rPr>
-                <w:id w:val="21137924"/>
-                <w14:checkbox>
-                  <w14:checked w14:val="0"/>
-                  <w14:checkedState w14:val="2612" w14:font="MS Gothic"/>
-                  <w14:uncheckedState w14:val="2610" w14:font="MS Gothic"/>
-                </w14:checkbox>
-              </w:sdtPr>
-              <w:sdtEndPr/>
-              <w:sdtContent>
-                <w:r>
-                  <w:rPr>
-                    <w:rFonts w:ascii="MS Gothic" w:eastAsia="MS Gothic" w:hAnsi="MS Gothic" w:cs="MS Gothic" w:hint="eastAsia"/>
-                  </w:rPr>
-                  <w:t>☐</w:t>
-                </w:r>
-              </w:sdtContent>
-            </w:sdt>
+            <w:r>
+              <w:rPr>
+                <w:rFonts w:cs="Arial"/>
+              </w:rPr>
+              <w:t>TEMPLATE_Privacy2</w:t>
+            </w:r>
           </w:p>
         </w:tc>
       </w:tr>
@@ -1331,6 +1195,7 @@
               <w:rPr>
                 <w:b/>
               </w:rPr>
+              <w:lastRenderedPageBreak/>
               <w:t>Access to Information</w:t>
             </w:r>
           </w:p>
@@ -1379,6 +1244,9 @@
         </w:tc>
       </w:tr>
       <w:tr>
+        <w:trPr>
+          <w:trHeight w:val="1493"/>
+        </w:trPr>
         <w:tc>
           <w:tcPr>
             <w:tcW w:w="7688" w:type="dxa"/>
@@ -1444,28 +1312,12 @@
                 <w:rFonts w:cs="Arial"/>
               </w:rPr>
             </w:pPr>
-            <w:sdt>
-              <w:sdtPr>
-                <w:rPr>
-                  <w:rFonts w:cs="Arial"/>
-                </w:rPr>
-                <w:id w:val="-1252194479"/>
-                <w14:checkbox>
-                  <w14:checked w14:val="0"/>
-                  <w14:checkedState w14:val="2612" w14:font="MS Gothic"/>
-                  <w14:uncheckedState w14:val="2610" w14:font="MS Gothic"/>
-                </w14:checkbox>
-              </w:sdtPr>
-              <w:sdtEndPr/>
-              <w:sdtContent>
-                <w:r>
-                  <w:rPr>
-                    <w:rFonts w:ascii="MS Gothic" w:eastAsia="MS Gothic" w:hAnsi="MS Gothic" w:cs="Arial" w:hint="eastAsia"/>
-                  </w:rPr>
-                  <w:t>☐</w:t>
-                </w:r>
-              </w:sdtContent>
-            </w:sdt>
+            <w:r>
+              <w:rPr>
+                <w:rFonts w:cs="Arial"/>
+              </w:rPr>
+              <w:t>TEMPLATE_Access1</w:t>
+            </w:r>
           </w:p>
         </w:tc>
         <w:tc>
@@ -1480,28 +1332,12 @@
                 <w:rFonts w:cs="Arial"/>
               </w:rPr>
             </w:pPr>
-            <w:sdt>
-              <w:sdtPr>
-                <w:rPr>
-                  <w:rFonts w:cs="Arial"/>
-                </w:rPr>
-                <w:id w:val="-245262711"/>
-                <w14:checkbox>
-                  <w14:checked w14:val="0"/>
-                  <w14:checkedState w14:val="2612" w14:font="MS Gothic"/>
-                  <w14:uncheckedState w14:val="2610" w14:font="MS Gothic"/>
-                </w14:checkbox>
-              </w:sdtPr>
-              <w:sdtEndPr/>
-              <w:sdtContent>
-                <w:r>
-                  <w:rPr>
-                    <w:rFonts w:ascii="MS Gothic" w:eastAsia="MS Gothic" w:hAnsi="MS Gothic" w:cs="MS Gothic" w:hint="eastAsia"/>
-                  </w:rPr>
-                  <w:t>☐</w:t>
-                </w:r>
-              </w:sdtContent>
-            </w:sdt>
+            <w:r>
+              <w:rPr>
+                <w:rFonts w:cs="Arial"/>
+              </w:rPr>
+              <w:t>TEMPLATE_Access2</w:t>
+            </w:r>
           </w:p>
         </w:tc>
       </w:tr>
@@ -1593,7 +1429,6 @@
               <w:rPr>
                 <w:rFonts w:cs="Arial"/>
               </w:rPr>
-              <w:lastRenderedPageBreak/>
               <w:t xml:space="preserve">The data or information resource </w:t>
             </w:r>
             <w:r>
@@ -1602,14 +1437,12 @@
               </w:rPr>
               <w:t xml:space="preserve">is not </w:t>
             </w:r>
-            <w:proofErr w:type="gramStart"/>
             <w:r>
               <w:rPr>
                 <w:rFonts w:cs="Arial"/>
               </w:rPr>
               <w:t>Classified</w:t>
             </w:r>
-            <w:proofErr w:type="gramEnd"/>
             <w:r>
               <w:rPr>
                 <w:rFonts w:cs="Arial"/>
@@ -1660,28 +1493,12 @@
                 <w:rFonts w:cs="Arial"/>
               </w:rPr>
             </w:pPr>
-            <w:sdt>
-              <w:sdtPr>
-                <w:rPr>
-                  <w:rFonts w:cs="Arial"/>
-                </w:rPr>
-                <w:id w:val="-1486629638"/>
-                <w14:checkbox>
-                  <w14:checked w14:val="0"/>
-                  <w14:checkedState w14:val="2612" w14:font="MS Gothic"/>
-                  <w14:uncheckedState w14:val="2610" w14:font="MS Gothic"/>
-                </w14:checkbox>
-              </w:sdtPr>
-              <w:sdtEndPr/>
-              <w:sdtContent>
-                <w:r>
-                  <w:rPr>
-                    <w:rFonts w:ascii="MS Gothic" w:eastAsia="MS Gothic" w:hAnsi="MS Gothic" w:cs="Arial" w:hint="eastAsia"/>
-                  </w:rPr>
-                  <w:t>☐</w:t>
-                </w:r>
-              </w:sdtContent>
-            </w:sdt>
+            <w:r>
+              <w:rPr>
+                <w:rFonts w:cs="Arial"/>
+              </w:rPr>
+              <w:t>TEMPLATE_Security1</w:t>
+            </w:r>
           </w:p>
         </w:tc>
         <w:tc>
@@ -1696,28 +1513,12 @@
                 <w:rFonts w:cs="Arial"/>
               </w:rPr>
             </w:pPr>
-            <w:sdt>
-              <w:sdtPr>
-                <w:rPr>
-                  <w:rFonts w:cs="Arial"/>
-                </w:rPr>
-                <w:id w:val="-179818639"/>
-                <w14:checkbox>
-                  <w14:checked w14:val="0"/>
-                  <w14:checkedState w14:val="2612" w14:font="MS Gothic"/>
-                  <w14:uncheckedState w14:val="2610" w14:font="MS Gothic"/>
-                </w14:checkbox>
-              </w:sdtPr>
-              <w:sdtEndPr/>
-              <w:sdtContent>
-                <w:r>
-                  <w:rPr>
-                    <w:rFonts w:ascii="MS Gothic" w:eastAsia="MS Gothic" w:hAnsi="MS Gothic" w:cs="MS Gothic" w:hint="eastAsia"/>
-                  </w:rPr>
-                  <w:t>☐</w:t>
-                </w:r>
-              </w:sdtContent>
-            </w:sdt>
+            <w:r>
+              <w:rPr>
+                <w:rFonts w:cs="Arial"/>
+              </w:rPr>
+              <w:t>TEMPLATE_Security2</w:t>
+            </w:r>
           </w:p>
         </w:tc>
       </w:tr>
@@ -1831,28 +1632,12 @@
                 <w:rFonts w:cs="Arial"/>
               </w:rPr>
             </w:pPr>
-            <w:sdt>
-              <w:sdtPr>
-                <w:rPr>
-                  <w:rFonts w:cs="Arial"/>
-                </w:rPr>
-                <w:id w:val="-2024854362"/>
-                <w14:checkbox>
-                  <w14:checked w14:val="0"/>
-                  <w14:checkedState w14:val="2612" w14:font="MS Gothic"/>
-                  <w14:uncheckedState w14:val="2610" w14:font="MS Gothic"/>
-                </w14:checkbox>
-              </w:sdtPr>
-              <w:sdtEndPr/>
-              <w:sdtContent>
-                <w:r>
-                  <w:rPr>
-                    <w:rFonts w:ascii="MS Gothic" w:eastAsia="MS Gothic" w:hAnsi="MS Gothic" w:cs="Arial" w:hint="eastAsia"/>
-                  </w:rPr>
-                  <w:t>☐</w:t>
-                </w:r>
-              </w:sdtContent>
-            </w:sdt>
+            <w:r>
+              <w:rPr>
+                <w:rFonts w:cs="Arial"/>
+              </w:rPr>
+              <w:t>TEMPLATE_Cost1</w:t>
+            </w:r>
           </w:p>
         </w:tc>
         <w:tc>
@@ -1867,28 +1652,12 @@
                 <w:rFonts w:cs="Arial"/>
               </w:rPr>
             </w:pPr>
-            <w:sdt>
-              <w:sdtPr>
-                <w:rPr>
-                  <w:rFonts w:cs="Arial"/>
-                </w:rPr>
-                <w:id w:val="683171274"/>
-                <w14:checkbox>
-                  <w14:checked w14:val="0"/>
-                  <w14:checkedState w14:val="2612" w14:font="MS Gothic"/>
-                  <w14:uncheckedState w14:val="2610" w14:font="MS Gothic"/>
-                </w14:checkbox>
-              </w:sdtPr>
-              <w:sdtEndPr/>
-              <w:sdtContent>
-                <w:r>
-                  <w:rPr>
-                    <w:rFonts w:ascii="MS Gothic" w:eastAsia="MS Gothic" w:hAnsi="MS Gothic" w:cs="MS Gothic" w:hint="eastAsia"/>
-                  </w:rPr>
-                  <w:t>☐</w:t>
-                </w:r>
-              </w:sdtContent>
-            </w:sdt>
+            <w:r>
+              <w:rPr>
+                <w:rFonts w:cs="Arial"/>
+              </w:rPr>
+              <w:t>TEMPLATE_Cost2</w:t>
+            </w:r>
           </w:p>
         </w:tc>
       </w:tr>
@@ -2015,21 +1784,7 @@
               <w:rPr>
                 <w:rFonts w:cs="Arial"/>
               </w:rPr>
-              <w:t>machine-</w:t>
-            </w:r>
-            <w:proofErr w:type="spellStart"/>
-            <w:r>
-              <w:rPr>
-                <w:rFonts w:cs="Arial"/>
-              </w:rPr>
-              <w:t>processable</w:t>
-            </w:r>
-            <w:proofErr w:type="spellEnd"/>
-            <w:r>
-              <w:rPr>
-                <w:rFonts w:cs="Arial"/>
-              </w:rPr>
-              <w:t xml:space="preserve"> format. </w:t>
+              <w:t xml:space="preserve">machine-processable format. </w:t>
             </w:r>
           </w:p>
         </w:tc>
@@ -2044,28 +1799,12 @@
                 <w:rFonts w:cs="Arial"/>
               </w:rPr>
             </w:pPr>
-            <w:sdt>
-              <w:sdtPr>
-                <w:rPr>
-                  <w:rFonts w:cs="Arial"/>
-                </w:rPr>
-                <w:id w:val="1442951013"/>
-                <w14:checkbox>
-                  <w14:checked w14:val="0"/>
-                  <w14:checkedState w14:val="2612" w14:font="MS Gothic"/>
-                  <w14:uncheckedState w14:val="2610" w14:font="MS Gothic"/>
-                </w14:checkbox>
-              </w:sdtPr>
-              <w:sdtEndPr/>
-              <w:sdtContent>
-                <w:r>
-                  <w:rPr>
-                    <w:rFonts w:ascii="MS Gothic" w:eastAsia="MS Gothic" w:hAnsi="MS Gothic" w:cs="Arial" w:hint="eastAsia"/>
-                  </w:rPr>
-                  <w:t>☐</w:t>
-                </w:r>
-              </w:sdtContent>
-            </w:sdt>
+            <w:r>
+              <w:rPr>
+                <w:rFonts w:cs="Arial"/>
+              </w:rPr>
+              <w:t>TEMPLATE_FormatA1</w:t>
+            </w:r>
           </w:p>
         </w:tc>
         <w:tc>
@@ -2079,28 +1818,12 @@
                 <w:rFonts w:cs="Arial"/>
               </w:rPr>
             </w:pPr>
-            <w:sdt>
-              <w:sdtPr>
-                <w:rPr>
-                  <w:rFonts w:cs="Arial"/>
-                </w:rPr>
-                <w:id w:val="454216065"/>
-                <w14:checkbox>
-                  <w14:checked w14:val="0"/>
-                  <w14:checkedState w14:val="2612" w14:font="MS Gothic"/>
-                  <w14:uncheckedState w14:val="2610" w14:font="MS Gothic"/>
-                </w14:checkbox>
-              </w:sdtPr>
-              <w:sdtEndPr/>
-              <w:sdtContent>
-                <w:r>
-                  <w:rPr>
-                    <w:rFonts w:ascii="MS Gothic" w:eastAsia="MS Gothic" w:hAnsi="MS Gothic" w:cs="MS Gothic" w:hint="eastAsia"/>
-                  </w:rPr>
-                  <w:t>☐</w:t>
-                </w:r>
-              </w:sdtContent>
-            </w:sdt>
+            <w:r>
+              <w:rPr>
+                <w:rFonts w:cs="Arial"/>
+              </w:rPr>
+              <w:t>TEMPLATE_FormatA2</w:t>
+            </w:r>
           </w:p>
         </w:tc>
       </w:tr>
@@ -2140,28 +1863,12 @@
                 <w:rFonts w:cs="Arial"/>
               </w:rPr>
             </w:pPr>
-            <w:sdt>
-              <w:sdtPr>
-                <w:rPr>
-                  <w:rFonts w:cs="Arial"/>
-                </w:rPr>
-                <w:id w:val="-1826345764"/>
-                <w14:checkbox>
-                  <w14:checked w14:val="0"/>
-                  <w14:checkedState w14:val="2612" w14:font="MS Gothic"/>
-                  <w14:uncheckedState w14:val="2610" w14:font="MS Gothic"/>
-                </w14:checkbox>
-              </w:sdtPr>
-              <w:sdtEndPr/>
-              <w:sdtContent>
-                <w:r>
-                  <w:rPr>
-                    <w:rFonts w:ascii="MS Gothic" w:eastAsia="MS Gothic" w:hAnsi="MS Gothic" w:cs="Arial" w:hint="eastAsia"/>
-                  </w:rPr>
-                  <w:t>☐</w:t>
-                </w:r>
-              </w:sdtContent>
-            </w:sdt>
+            <w:r>
+              <w:rPr>
+                <w:rFonts w:cs="Arial"/>
+              </w:rPr>
+              <w:t>TEMPLATE_FormatB1</w:t>
+            </w:r>
           </w:p>
         </w:tc>
         <w:tc>
@@ -2175,28 +1882,12 @@
                 <w:rFonts w:cs="Arial"/>
               </w:rPr>
             </w:pPr>
-            <w:sdt>
-              <w:sdtPr>
-                <w:rPr>
-                  <w:rFonts w:cs="Arial"/>
-                </w:rPr>
-                <w:id w:val="-1403054790"/>
-                <w14:checkbox>
-                  <w14:checked w14:val="0"/>
-                  <w14:checkedState w14:val="2612" w14:font="MS Gothic"/>
-                  <w14:uncheckedState w14:val="2610" w14:font="MS Gothic"/>
-                </w14:checkbox>
-              </w:sdtPr>
-              <w:sdtEndPr/>
-              <w:sdtContent>
-                <w:r>
-                  <w:rPr>
-                    <w:rFonts w:ascii="MS Gothic" w:eastAsia="MS Gothic" w:hAnsi="MS Gothic" w:cs="MS Gothic" w:hint="eastAsia"/>
-                  </w:rPr>
-                  <w:t>☐</w:t>
-                </w:r>
-              </w:sdtContent>
-            </w:sdt>
+            <w:r>
+              <w:rPr>
+                <w:rFonts w:cs="Arial"/>
+              </w:rPr>
+              <w:t>TEMPLATE_FormatB2</w:t>
+            </w:r>
           </w:p>
         </w:tc>
       </w:tr>
@@ -2235,28 +1926,12 @@
                 <w:rFonts w:cs="Arial"/>
               </w:rPr>
             </w:pPr>
-            <w:sdt>
-              <w:sdtPr>
-                <w:rPr>
-                  <w:rFonts w:cs="Arial"/>
-                </w:rPr>
-                <w:id w:val="1469555291"/>
-                <w14:checkbox>
-                  <w14:checked w14:val="0"/>
-                  <w14:checkedState w14:val="2612" w14:font="MS Gothic"/>
-                  <w14:uncheckedState w14:val="2610" w14:font="MS Gothic"/>
-                </w14:checkbox>
-              </w:sdtPr>
-              <w:sdtEndPr/>
-              <w:sdtContent>
-                <w:r>
-                  <w:rPr>
-                    <w:rFonts w:ascii="MS Gothic" w:eastAsia="MS Gothic" w:hAnsi="MS Gothic" w:cs="Arial" w:hint="eastAsia"/>
-                  </w:rPr>
-                  <w:t>☐</w:t>
-                </w:r>
-              </w:sdtContent>
-            </w:sdt>
+            <w:r>
+              <w:rPr>
+                <w:rFonts w:cs="Arial"/>
+              </w:rPr>
+              <w:t>TEMPLATE_FormatC1</w:t>
+            </w:r>
           </w:p>
         </w:tc>
         <w:tc>
@@ -2270,28 +1945,12 @@
                 <w:rFonts w:cs="Arial"/>
               </w:rPr>
             </w:pPr>
-            <w:sdt>
-              <w:sdtPr>
-                <w:rPr>
-                  <w:rFonts w:cs="Arial"/>
-                </w:rPr>
-                <w:id w:val="-646596884"/>
-                <w14:checkbox>
-                  <w14:checked w14:val="0"/>
-                  <w14:checkedState w14:val="2612" w14:font="MS Gothic"/>
-                  <w14:uncheckedState w14:val="2610" w14:font="MS Gothic"/>
-                </w14:checkbox>
-              </w:sdtPr>
-              <w:sdtEndPr/>
-              <w:sdtContent>
-                <w:r>
-                  <w:rPr>
-                    <w:rFonts w:ascii="MS Gothic" w:eastAsia="MS Gothic" w:hAnsi="MS Gothic" w:cs="Arial" w:hint="eastAsia"/>
-                  </w:rPr>
-                  <w:t>☐</w:t>
-                </w:r>
-              </w:sdtContent>
-            </w:sdt>
+            <w:r>
+              <w:rPr>
+                <w:rFonts w:cs="Arial"/>
+              </w:rPr>
+              <w:t>TEMPLATE_FormatC2</w:t>
+            </w:r>
           </w:p>
         </w:tc>
       </w:tr>
@@ -2397,189 +2056,160 @@
                 <w:iCs/>
               </w:rPr>
             </w:pPr>
-            <w:sdt>
-              <w:sdtPr>
-                <w:rPr>
-                  <w:rFonts w:cs="Arial"/>
-                </w:rPr>
-                <w:id w:val="1711144070"/>
-                <w14:checkbox>
-                  <w14:checked w14:val="0"/>
-                  <w14:checkedState w14:val="2612" w14:font="MS Gothic"/>
-                  <w14:uncheckedState w14:val="2610" w14:font="MS Gothic"/>
-                </w14:checkbox>
-              </w:sdtPr>
-              <w:sdtEndPr/>
-              <w:sdtContent>
-                <w:r>
-                  <w:rPr>
-                    <w:rFonts w:ascii="MS Gothic" w:eastAsia="MS Gothic" w:hAnsi="MS Gothic" w:cs="Arial" w:hint="eastAsia"/>
-                  </w:rPr>
-                  <w:t>☐</w:t>
-                </w:r>
-              </w:sdtContent>
-            </w:sdt>
             <w:r>
               <w:rPr>
                 <w:iCs/>
               </w:rPr>
+              <w:t>TEMPLATE_BlkApprov1</w:t>
+            </w:r>
+            <w:r>
+              <w:rPr>
+                <w:iCs/>
+              </w:rPr>
+              <w:t> </w:t>
+            </w:r>
+            <w:r>
+              <w:rPr>
+                <w:iCs/>
+              </w:rPr>
+              <w:t xml:space="preserve">  </w:t>
+            </w:r>
+            <w:r>
+              <w:rPr>
+                <w:iCs/>
+              </w:rPr>
+              <w:t>Existing dataset will be updated on an on-going basis</w:t>
+            </w:r>
+          </w:p>
+          <w:p>
+            <w:pPr>
+              <w:ind w:left="360"/>
+              <w:rPr>
+                <w:iCs/>
+              </w:rPr>
+            </w:pPr>
+            <w:r>
+              <w:rPr>
+                <w:iCs/>
+              </w:rPr>
+              <w:t>TEMPLATE_BlkApprov2</w:t>
+            </w:r>
+            <w:r>
+              <w:rPr>
+                <w:iCs/>
+              </w:rPr>
+              <w:t> </w:t>
+            </w:r>
+            <w:r>
+              <w:rPr>
+                <w:iCs/>
+              </w:rPr>
+              <w:t xml:space="preserve">  </w:t>
+            </w:r>
+            <w:r>
+              <w:rPr>
+                <w:iCs/>
+              </w:rPr>
+              <w:t>Represents a collection of datasets or data products with a consistently applied specification or model</w:t>
+            </w:r>
+          </w:p>
+          <w:p>
+            <w:pPr>
+              <w:ind w:left="360"/>
+              <w:rPr>
+                <w:iCs/>
+              </w:rPr>
+            </w:pPr>
+            <w:r>
+              <w:rPr>
+                <w:iCs/>
+              </w:rPr>
+              <w:t>TEMPLATE_BlkApprov3</w:t>
+            </w:r>
+            <w:r>
+              <w:rPr>
+                <w:iCs/>
+              </w:rPr>
+              <w:t> </w:t>
+            </w:r>
+            <w:r>
+              <w:rPr>
+                <w:iCs/>
+              </w:rPr>
+              <w:t xml:space="preserve">  </w:t>
+            </w:r>
+            <w:r>
+              <w:rPr>
+                <w:iCs/>
+              </w:rPr>
+              <w:t>Represents a series of observation data</w:t>
+            </w:r>
+            <w:r>
+              <w:rPr>
+                <w:iCs/>
+              </w:rPr>
+              <w:t xml:space="preserve">, </w:t>
+            </w:r>
+            <w:r>
+              <w:rPr>
+                <w:rFonts w:eastAsia="Times New Roman"/>
+              </w:rPr>
+              <w:t>such as data collected from in-situ sensors.</w:t>
+            </w:r>
+          </w:p>
+          <w:p>
+            <w:pPr>
+              <w:ind w:left="360"/>
+              <w:rPr>
+                <w:rFonts w:eastAsia="Times New Roman"/>
+              </w:rPr>
+            </w:pPr>
+            <w:r>
+              <w:rPr>
+                <w:iCs/>
+              </w:rPr>
+              <w:t>TEMPLATE_BlkApprov4</w:t>
+            </w:r>
+            <w:r>
+              <w:rPr>
+                <w:iCs/>
+              </w:rPr>
+              <w:t> </w:t>
+            </w:r>
+            <w:r>
+              <w:rPr>
+                <w:iCs/>
+              </w:rPr>
+              <w:t xml:space="preserve">  </w:t>
+            </w:r>
+            <w:bookmarkStart w:id="0" w:name="_GoBack"/>
+            <w:bookmarkEnd w:id="0"/>
+            <w:r>
+              <w:rPr>
+                <w:rFonts w:eastAsia="Times New Roman"/>
+              </w:rPr>
+              <w:t>Other, please state:</w:t>
+            </w:r>
+            <w:r>
+              <w:rPr>
+                <w:rFonts w:eastAsia="Times New Roman"/>
+              </w:rPr>
               <w:t xml:space="preserve"> </w:t>
             </w:r>
-            <w:r>
+          </w:p>
+          <w:p>
+            <w:pPr>
+              <w:ind w:left="360"/>
               <w:rPr>
                 <w:iCs/>
               </w:rPr>
-              <w:t>Existing dataset will be updated on an on-going basis</w:t>
-            </w:r>
-          </w:p>
-          <w:p>
-            <w:pPr>
-              <w:ind w:left="360"/>
-              <w:rPr>
-                <w:iCs/>
-              </w:rPr>
-            </w:pPr>
-            <w:sdt>
-              <w:sdtPr>
-                <w:rPr>
-                  <w:rFonts w:cs="Arial"/>
-                </w:rPr>
-                <w:id w:val="130601335"/>
-                <w14:checkbox>
-                  <w14:checked w14:val="0"/>
-                  <w14:checkedState w14:val="2612" w14:font="MS Gothic"/>
-                  <w14:uncheckedState w14:val="2610" w14:font="MS Gothic"/>
-                </w14:checkbox>
-              </w:sdtPr>
-              <w:sdtEndPr/>
-              <w:sdtContent>
-                <w:r>
-                  <w:rPr>
-                    <w:rFonts w:ascii="MS Gothic" w:eastAsia="MS Gothic" w:hAnsi="MS Gothic" w:cs="Arial" w:hint="eastAsia"/>
-                  </w:rPr>
-                  <w:t>☐</w:t>
-                </w:r>
-              </w:sdtContent>
-            </w:sdt>
-            <w:r>
-              <w:rPr>
-                <w:iCs/>
-              </w:rPr>
-              <w:t xml:space="preserve"> </w:t>
-            </w:r>
-            <w:r>
-              <w:rPr>
-                <w:iCs/>
-              </w:rPr>
-              <w:t>Represents a collection of datasets or data products with a consistently applied specification or model</w:t>
-            </w:r>
-          </w:p>
-          <w:p>
-            <w:pPr>
-              <w:ind w:left="360"/>
-              <w:rPr>
-                <w:iCs/>
-              </w:rPr>
-            </w:pPr>
-            <w:sdt>
-              <w:sdtPr>
-                <w:rPr>
-                  <w:rFonts w:cs="Arial"/>
-                </w:rPr>
-                <w:id w:val="509885641"/>
-                <w14:checkbox>
-                  <w14:checked w14:val="0"/>
-                  <w14:checkedState w14:val="2612" w14:font="MS Gothic"/>
-                  <w14:uncheckedState w14:val="2610" w14:font="MS Gothic"/>
-                </w14:checkbox>
-              </w:sdtPr>
-              <w:sdtEndPr/>
-              <w:sdtContent>
-                <w:r>
-                  <w:rPr>
-                    <w:rFonts w:ascii="MS Gothic" w:eastAsia="MS Gothic" w:hAnsi="MS Gothic" w:cs="Arial" w:hint="eastAsia"/>
-                  </w:rPr>
-                  <w:t>☐</w:t>
-                </w:r>
-              </w:sdtContent>
-            </w:sdt>
-            <w:r>
-              <w:rPr>
-                <w:iCs/>
-              </w:rPr>
-              <w:t xml:space="preserve"> </w:t>
-            </w:r>
-            <w:r>
-              <w:rPr>
-                <w:iCs/>
-              </w:rPr>
-              <w:t>Represents a series of observation data</w:t>
-            </w:r>
-            <w:r>
-              <w:rPr>
-                <w:iCs/>
-              </w:rPr>
-              <w:t xml:space="preserve">, </w:t>
-            </w:r>
+            </w:pPr>
             <w:r>
               <w:rPr>
                 <w:rFonts w:eastAsia="Times New Roman"/>
-              </w:rPr>
-              <w:t>such as data collected from in-situ sensors.</w:t>
-            </w:r>
-          </w:p>
-          <w:p>
-            <w:pPr>
-              <w:ind w:left="360"/>
-              <w:rPr>
-                <w:iCs/>
-              </w:rPr>
-            </w:pPr>
-            <w:sdt>
-              <w:sdtPr>
-                <w:rPr>
-                  <w:rFonts w:cs="Arial"/>
-                </w:rPr>
-                <w:id w:val="1178461126"/>
-                <w14:checkbox>
-                  <w14:checked w14:val="0"/>
-                  <w14:checkedState w14:val="2612" w14:font="MS Gothic"/>
-                  <w14:uncheckedState w14:val="2610" w14:font="MS Gothic"/>
-                </w14:checkbox>
-              </w:sdtPr>
-              <w:sdtEndPr/>
-              <w:sdtContent>
-                <w:r>
-                  <w:rPr>
-                    <w:rFonts w:ascii="MS Gothic" w:eastAsia="MS Gothic" w:hAnsi="MS Gothic" w:cs="Arial" w:hint="eastAsia"/>
-                  </w:rPr>
-                  <w:t>☐</w:t>
-                </w:r>
-              </w:sdtContent>
-            </w:sdt>
-            <w:r>
-              <w:rPr>
-                <w:rFonts w:eastAsia="Times New Roman"/>
-              </w:rPr>
-              <w:t xml:space="preserve"> </w:t>
-            </w:r>
-            <w:r>
-              <w:rPr>
-                <w:rFonts w:eastAsia="Times New Roman"/>
-              </w:rPr>
-              <w:t>Other, please state:</w:t>
-            </w:r>
-            <w:r>
-              <w:rPr>
-                <w:rFonts w:eastAsia="Times New Roman"/>
-              </w:rPr>
-              <w:t xml:space="preserve"> </w:t>
-            </w:r>
-            <w:r>
-              <w:rPr>
-                <w:rFonts w:eastAsia="Times New Roman"/>
-              </w:rPr>
-              <w:t>_______________________________________.</w:t>
+                <w:u w:val="single"/>
+              </w:rPr>
+              <w:t>TEMPLATE_BlkApprovOther</w:t>
             </w:r>
           </w:p>
           <w:p>
@@ -2603,28 +2233,12 @@
                 <w:rFonts w:cs="Arial"/>
               </w:rPr>
             </w:pPr>
-            <w:sdt>
-              <w:sdtPr>
-                <w:rPr>
-                  <w:rFonts w:cs="Arial"/>
-                </w:rPr>
-                <w:id w:val="1854992814"/>
-                <w14:checkbox>
-                  <w14:checked w14:val="0"/>
-                  <w14:checkedState w14:val="2612" w14:font="MS Gothic"/>
-                  <w14:uncheckedState w14:val="2610" w14:font="MS Gothic"/>
-                </w14:checkbox>
-              </w:sdtPr>
-              <w:sdtEndPr/>
-              <w:sdtContent>
-                <w:r>
-                  <w:rPr>
-                    <w:rFonts w:ascii="MS Gothic" w:eastAsia="MS Gothic" w:hAnsi="MS Gothic" w:cs="Arial" w:hint="eastAsia"/>
-                  </w:rPr>
-                  <w:t>☐</w:t>
-                </w:r>
-              </w:sdtContent>
-            </w:sdt>
+            <w:r>
+              <w:rPr>
+                <w:rFonts w:cs="Arial"/>
+              </w:rPr>
+              <w:t>TEMPLATE_BlkApprov01</w:t>
+            </w:r>
           </w:p>
         </w:tc>
         <w:tc>
@@ -2638,28 +2252,12 @@
                 <w:rFonts w:cs="Arial"/>
               </w:rPr>
             </w:pPr>
-            <w:sdt>
-              <w:sdtPr>
-                <w:rPr>
-                  <w:rFonts w:cs="Arial"/>
-                </w:rPr>
-                <w:id w:val="-43917175"/>
-                <w14:checkbox>
-                  <w14:checked w14:val="0"/>
-                  <w14:checkedState w14:val="2612" w14:font="MS Gothic"/>
-                  <w14:uncheckedState w14:val="2610" w14:font="MS Gothic"/>
-                </w14:checkbox>
-              </w:sdtPr>
-              <w:sdtEndPr/>
-              <w:sdtContent>
-                <w:r>
-                  <w:rPr>
-                    <w:rFonts w:ascii="MS Gothic" w:eastAsia="MS Gothic" w:hAnsi="MS Gothic" w:cs="Arial" w:hint="eastAsia"/>
-                  </w:rPr>
-                  <w:t>☐</w:t>
-                </w:r>
-              </w:sdtContent>
-            </w:sdt>
+            <w:r>
+              <w:rPr>
+                <w:rFonts w:cs="Arial"/>
+              </w:rPr>
+              <w:t>TEMPLATE_BlkApprov02</w:t>
+            </w:r>
           </w:p>
         </w:tc>
       </w:tr>
@@ -2759,6 +2357,7 @@
     </w:p>
     <w:p>
       <w:r>
+        <w:lastRenderedPageBreak/>
         <w:t xml:space="preserve">I hereby authorize the publication </w:t>
       </w:r>
       <w:r>
@@ -2902,7 +2501,6 @@
         <w:rPr>
           <w:b/>
         </w:rPr>
-        <w:lastRenderedPageBreak/>
         <w:t>Email:</w:t>
       </w:r>
       <w:r>
@@ -3180,8 +2778,8 @@
       </w:pPr>
     </w:p>
     <w:sectPr>
-      <w:headerReference w:type="default" r:id="rId8"/>
-      <w:footerReference w:type="default" r:id="rId9"/>
+      <w:headerReference w:type="default" r:id="rId9"/>
+      <w:footerReference w:type="default" r:id="rId10"/>
       <w:pgSz w:w="12240" w:h="15840"/>
       <w:pgMar w:top="1440" w:right="1440" w:bottom="1440" w:left="1440" w:header="708" w:footer="708" w:gutter="0"/>
       <w:cols w:space="708"/>
@@ -3250,7 +2848,7 @@
           <w:rPr>
             <w:noProof/>
           </w:rPr>
-          <w:t>3</w:t>
+          <w:t>2</w:t>
         </w:r>
         <w:r>
           <w:rPr>
@@ -4997,4 +4595,16 @@
   <a:objectDefaults/>
   <a:extraClrSchemeLst/>
 </a:theme>
+</file>
+
+<file path=customXml/item1.xml><?xml version="1.0" encoding="utf-8"?>
+<b:Sources xmlns:b="http://schemas.openxmlformats.org/officeDocument/2006/bibliography" xmlns="http://schemas.openxmlformats.org/officeDocument/2006/bibliography" SelectedStyle="\APASixthEditionOfficeOnline.xsl" StyleName="APA" Version="6"/>
+</file>
+
+<file path=customXml/itemProps1.xml><?xml version="1.0" encoding="utf-8"?>
+<ds:datastoreItem xmlns:ds="http://schemas.openxmlformats.org/officeDocument/2006/customXml" ds:itemID="{6EFBA578-5F4F-4FAF-AACC-C4A35F93746D}">
+  <ds:schemaRefs>
+    <ds:schemaRef ds:uri="http://schemas.openxmlformats.org/officeDocument/2006/bibliography"/>
+  </ds:schemaRefs>
+</ds:datastoreItem>
 </file>
</xml_diff>